<commit_message>
added box line color etc... parameter definition
</commit_message>
<xml_diff>
--- a/businessgraphs documentation.docx
+++ b/businessgraphs documentation.docx
@@ -59,7 +59,7 @@
                   </w:tcPr>
                   <w:p>
                     <w:pPr>
-                      <w:pStyle w:val="NoSpacing"/>
+                      <w:pStyle w:val="Sansinterligne"/>
                       <w:rPr>
                         <w:color w:val="2E74B5" w:themeColor="accent1" w:themeShade="BF"/>
                         <w:sz w:val="24"/>
@@ -104,7 +104,7 @@
                 <w:sdtContent>
                   <w:p>
                     <w:pPr>
-                      <w:pStyle w:val="NoSpacing"/>
+                      <w:pStyle w:val="Sansinterligne"/>
                       <w:spacing w:line="216" w:lineRule="auto"/>
                       <w:rPr>
                         <w:rFonts w:asciiTheme="majorHAnsi" w:eastAsiaTheme="majorEastAsia" w:hAnsiTheme="majorHAnsi" w:cstheme="majorBidi"/>
@@ -158,7 +158,7 @@
                   </w:tcPr>
                   <w:p>
                     <w:pPr>
-                      <w:pStyle w:val="NoSpacing"/>
+                      <w:pStyle w:val="Sansinterligne"/>
                       <w:rPr>
                         <w:color w:val="2E74B5" w:themeColor="accent1" w:themeShade="BF"/>
                         <w:sz w:val="24"/>
@@ -217,7 +217,7 @@
                 <w:sdtContent>
                   <w:p>
                     <w:pPr>
-                      <w:pStyle w:val="NoSpacing"/>
+                      <w:pStyle w:val="Sansinterligne"/>
                       <w:rPr>
                         <w:color w:val="5B9BD5" w:themeColor="accent1"/>
                         <w:sz w:val="28"/>
@@ -260,7 +260,7 @@
                 <w:sdtContent>
                   <w:p>
                     <w:pPr>
-                      <w:pStyle w:val="NoSpacing"/>
+                      <w:pStyle w:val="Sansinterligne"/>
                       <w:rPr>
                         <w:color w:val="5B9BD5" w:themeColor="accent1"/>
                         <w:sz w:val="28"/>
@@ -280,7 +280,7 @@
               </w:sdt>
               <w:p>
                 <w:pPr>
-                  <w:pStyle w:val="NoSpacing"/>
+                  <w:pStyle w:val="Sansinterligne"/>
                   <w:rPr>
                     <w:color w:val="5B9BD5" w:themeColor="accent1"/>
                   </w:rPr>
@@ -293,6 +293,7 @@
           <w:r>
             <w:rPr>
               <w:noProof/>
+              <w:lang w:val="fr-FR" w:eastAsia="fr-FR"/>
             </w:rPr>
             <mc:AlternateContent>
               <mc:Choice Requires="wps">
@@ -347,7 +348,7 @@
                                 <w:hyperlink r:id="rId9" w:history="1">
                                   <w:r>
                                     <w:rPr>
-                                      <w:rStyle w:val="Hyperlink"/>
+                                      <w:rStyle w:val="Lienhypertexte"/>
                                     </w:rPr>
                                     <w:t>www.clearlyandsimply.com</w:t>
                                   </w:r>
@@ -363,7 +364,7 @@
                                 <w:hyperlink r:id="rId10" w:history="1">
                                   <w:r>
                                     <w:rPr>
-                                      <w:rStyle w:val="Hyperlink"/>
+                                      <w:rStyle w:val="Lienhypertexte"/>
                                     </w:rPr>
                                     <w:t>https://github.com/gitbrent/PptxGenJS</w:t>
                                   </w:r>
@@ -510,7 +511,7 @@
       <w:sdtContent>
         <w:p>
           <w:pPr>
-            <w:pStyle w:val="TOCHeading"/>
+            <w:pStyle w:val="En-ttedetabledesmatires"/>
           </w:pPr>
           <w:r>
             <w:t>Table of content</w:t>
@@ -518,7 +519,7 @@
         </w:p>
         <w:p>
           <w:pPr>
-            <w:pStyle w:val="TOC1"/>
+            <w:pStyle w:val="TM1"/>
             <w:tabs>
               <w:tab w:val="right" w:leader="dot" w:pos="10456"/>
             </w:tabs>
@@ -539,7 +540,7 @@
           <w:hyperlink w:anchor="_Toc475795185" w:history="1">
             <w:r>
               <w:rPr>
-                <w:rStyle w:val="Hyperlink"/>
+                <w:rStyle w:val="Lienhypertexte"/>
                 <w:noProof/>
               </w:rPr>
               <w:t>Context</w:t>
@@ -596,7 +597,7 @@
         </w:p>
         <w:p>
           <w:pPr>
-            <w:pStyle w:val="TOC2"/>
+            <w:pStyle w:val="TM2"/>
             <w:tabs>
               <w:tab w:val="right" w:leader="dot" w:pos="10456"/>
             </w:tabs>
@@ -608,7 +609,7 @@
           <w:hyperlink w:anchor="_Toc475795186" w:history="1">
             <w:r>
               <w:rPr>
-                <w:rStyle w:val="Hyperlink"/>
+                <w:rStyle w:val="Lienhypertexte"/>
                 <w:noProof/>
               </w:rPr>
               <w:t>The workflow encompasses those steps</w:t>
@@ -665,7 +666,7 @@
         </w:p>
         <w:p>
           <w:pPr>
-            <w:pStyle w:val="TOC1"/>
+            <w:pStyle w:val="TM1"/>
             <w:tabs>
               <w:tab w:val="right" w:leader="dot" w:pos="10456"/>
             </w:tabs>
@@ -677,7 +678,7 @@
           <w:hyperlink w:anchor="_Toc475795187" w:history="1">
             <w:r>
               <w:rPr>
-                <w:rStyle w:val="Hyperlink"/>
+                <w:rStyle w:val="Lienhypertexte"/>
                 <w:noProof/>
               </w:rPr>
               <w:t>The excel Workbook template</w:t>
@@ -734,7 +735,7 @@
         </w:p>
         <w:p>
           <w:pPr>
-            <w:pStyle w:val="TOC2"/>
+            <w:pStyle w:val="TM2"/>
             <w:tabs>
               <w:tab w:val="right" w:leader="dot" w:pos="10456"/>
             </w:tabs>
@@ -746,7 +747,7 @@
           <w:hyperlink w:anchor="_Toc475795188" w:history="1">
             <w:r>
               <w:rPr>
-                <w:rStyle w:val="Hyperlink"/>
+                <w:rStyle w:val="Lienhypertexte"/>
                 <w:noProof/>
               </w:rPr>
               <w:t>User input in the excel Workbook</w:t>
@@ -803,7 +804,7 @@
         </w:p>
         <w:p>
           <w:pPr>
-            <w:pStyle w:val="TOC3"/>
+            <w:pStyle w:val="TM3"/>
             <w:tabs>
               <w:tab w:val="right" w:leader="dot" w:pos="10456"/>
             </w:tabs>
@@ -815,7 +816,7 @@
           <w:hyperlink w:anchor="_Toc475795189" w:history="1">
             <w:r>
               <w:rPr>
-                <w:rStyle w:val="Hyperlink"/>
+                <w:rStyle w:val="Lienhypertexte"/>
                 <w:noProof/>
               </w:rPr>
               <w:t>The Dashboard Sheet</w:t>
@@ -872,7 +873,7 @@
         </w:p>
         <w:p>
           <w:pPr>
-            <w:pStyle w:val="TOC3"/>
+            <w:pStyle w:val="TM3"/>
             <w:tabs>
               <w:tab w:val="right" w:leader="dot" w:pos="10456"/>
             </w:tabs>
@@ -884,7 +885,7 @@
           <w:hyperlink w:anchor="_Toc475795190" w:history="1">
             <w:r>
               <w:rPr>
-                <w:rStyle w:val="Hyperlink"/>
+                <w:rStyle w:val="Lienhypertexte"/>
                 <w:noProof/>
               </w:rPr>
               <w:t>The Colors Sheet</w:t>
@@ -941,7 +942,7 @@
         </w:p>
         <w:p>
           <w:pPr>
-            <w:pStyle w:val="TOC1"/>
+            <w:pStyle w:val="TM1"/>
             <w:tabs>
               <w:tab w:val="right" w:leader="dot" w:pos="10456"/>
             </w:tabs>
@@ -953,7 +954,7 @@
           <w:hyperlink w:anchor="_Toc475795191" w:history="1">
             <w:r>
               <w:rPr>
-                <w:rStyle w:val="Hyperlink"/>
+                <w:rStyle w:val="Lienhypertexte"/>
                 <w:noProof/>
               </w:rPr>
               <w:t>Generating PowerPoint Marimekko</w:t>
@@ -1010,7 +1011,7 @@
         </w:p>
         <w:p>
           <w:pPr>
-            <w:pStyle w:val="TOC2"/>
+            <w:pStyle w:val="TM2"/>
             <w:tabs>
               <w:tab w:val="right" w:leader="dot" w:pos="10456"/>
             </w:tabs>
@@ -1022,7 +1023,7 @@
           <w:hyperlink w:anchor="_Toc475795192" w:history="1">
             <w:r>
               <w:rPr>
-                <w:rStyle w:val="Hyperlink"/>
+                <w:rStyle w:val="Lienhypertexte"/>
                 <w:noProof/>
               </w:rPr>
               <w:t>Usual workflow</w:t>
@@ -1079,7 +1080,7 @@
         </w:p>
         <w:p>
           <w:pPr>
-            <w:pStyle w:val="TOC2"/>
+            <w:pStyle w:val="TM2"/>
             <w:tabs>
               <w:tab w:val="right" w:leader="dot" w:pos="10456"/>
             </w:tabs>
@@ -1091,7 +1092,7 @@
           <w:hyperlink w:anchor="_Toc475795193" w:history="1">
             <w:r>
               <w:rPr>
-                <w:rStyle w:val="Hyperlink"/>
+                <w:rStyle w:val="Lienhypertexte"/>
                 <w:noProof/>
               </w:rPr>
               <w:t>“File to Render” Panel</w:t>
@@ -1148,7 +1149,7 @@
         </w:p>
         <w:p>
           <w:pPr>
-            <w:pStyle w:val="TOC3"/>
+            <w:pStyle w:val="TM3"/>
             <w:tabs>
               <w:tab w:val="right" w:leader="dot" w:pos="10456"/>
             </w:tabs>
@@ -1160,7 +1161,7 @@
           <w:hyperlink w:anchor="_Toc475795194" w:history="1">
             <w:r>
               <w:rPr>
-                <w:rStyle w:val="Hyperlink"/>
+                <w:rStyle w:val="Lienhypertexte"/>
                 <w:noProof/>
               </w:rPr>
               <w:t>Hide/show json file Editor</w:t>
@@ -1217,7 +1218,7 @@
         </w:p>
         <w:p>
           <w:pPr>
-            <w:pStyle w:val="TOC3"/>
+            <w:pStyle w:val="TM3"/>
             <w:tabs>
               <w:tab w:val="right" w:leader="dot" w:pos="10456"/>
             </w:tabs>
@@ -1229,7 +1230,7 @@
           <w:hyperlink w:anchor="_Toc475795195" w:history="1">
             <w:r>
               <w:rPr>
-                <w:rStyle w:val="Hyperlink"/>
+                <w:rStyle w:val="Lienhypertexte"/>
                 <w:noProof/>
               </w:rPr>
               <w:t>Input File to Render</w:t>
@@ -1286,7 +1287,7 @@
         </w:p>
         <w:p>
           <w:pPr>
-            <w:pStyle w:val="TOC3"/>
+            <w:pStyle w:val="TM3"/>
             <w:tabs>
               <w:tab w:val="right" w:leader="dot" w:pos="10456"/>
             </w:tabs>
@@ -1298,7 +1299,7 @@
           <w:hyperlink w:anchor="_Toc475795196" w:history="1">
             <w:r>
               <w:rPr>
-                <w:rStyle w:val="Hyperlink"/>
+                <w:rStyle w:val="Lienhypertexte"/>
                 <w:noProof/>
               </w:rPr>
               <w:t>Load key</w:t>
@@ -1355,7 +1356,7 @@
         </w:p>
         <w:p>
           <w:pPr>
-            <w:pStyle w:val="TOC3"/>
+            <w:pStyle w:val="TM3"/>
             <w:tabs>
               <w:tab w:val="right" w:leader="dot" w:pos="10456"/>
             </w:tabs>
@@ -1367,7 +1368,7 @@
           <w:hyperlink w:anchor="_Toc475795197" w:history="1">
             <w:r>
               <w:rPr>
-                <w:rStyle w:val="Hyperlink"/>
+                <w:rStyle w:val="Lienhypertexte"/>
                 <w:noProof/>
               </w:rPr>
               <w:t>Encode</w:t>
@@ -1424,7 +1425,7 @@
         </w:p>
         <w:p>
           <w:pPr>
-            <w:pStyle w:val="TOC3"/>
+            <w:pStyle w:val="TM3"/>
             <w:tabs>
               <w:tab w:val="right" w:leader="dot" w:pos="10456"/>
             </w:tabs>
@@ -1436,7 +1437,7 @@
           <w:hyperlink w:anchor="_Toc475795198" w:history="1">
             <w:r>
               <w:rPr>
-                <w:rStyle w:val="Hyperlink"/>
+                <w:rStyle w:val="Lienhypertexte"/>
                 <w:noProof/>
               </w:rPr>
               <w:t>Decode</w:t>
@@ -1493,7 +1494,7 @@
         </w:p>
         <w:p>
           <w:pPr>
-            <w:pStyle w:val="TOC3"/>
+            <w:pStyle w:val="TM3"/>
             <w:tabs>
               <w:tab w:val="right" w:leader="dot" w:pos="10456"/>
             </w:tabs>
@@ -1505,7 +1506,7 @@
           <w:hyperlink w:anchor="_Toc475795199" w:history="1">
             <w:r>
               <w:rPr>
-                <w:rStyle w:val="Hyperlink"/>
+                <w:rStyle w:val="Lienhypertexte"/>
                 <w:noProof/>
               </w:rPr>
               <w:t>Generate Key</w:t>
@@ -1562,7 +1563,7 @@
         </w:p>
         <w:p>
           <w:pPr>
-            <w:pStyle w:val="TOC3"/>
+            <w:pStyle w:val="TM3"/>
             <w:tabs>
               <w:tab w:val="right" w:leader="dot" w:pos="10456"/>
             </w:tabs>
@@ -1574,7 +1575,7 @@
           <w:hyperlink w:anchor="_Toc475795200" w:history="1">
             <w:r>
               <w:rPr>
-                <w:rStyle w:val="Hyperlink"/>
+                <w:rStyle w:val="Lienhypertexte"/>
                 <w:noProof/>
               </w:rPr>
               <w:t>Download File</w:t>
@@ -1631,7 +1632,7 @@
         </w:p>
         <w:p>
           <w:pPr>
-            <w:pStyle w:val="TOC2"/>
+            <w:pStyle w:val="TM2"/>
             <w:tabs>
               <w:tab w:val="right" w:leader="dot" w:pos="10456"/>
             </w:tabs>
@@ -1643,7 +1644,7 @@
           <w:hyperlink w:anchor="_Toc475795201" w:history="1">
             <w:r>
               <w:rPr>
-                <w:rStyle w:val="Hyperlink"/>
+                <w:rStyle w:val="Lienhypertexte"/>
                 <w:noProof/>
               </w:rPr>
               <w:t>“File to execute” Panel</w:t>
@@ -1700,7 +1701,7 @@
         </w:p>
         <w:p>
           <w:pPr>
-            <w:pStyle w:val="TOC3"/>
+            <w:pStyle w:val="TM3"/>
             <w:tabs>
               <w:tab w:val="right" w:leader="dot" w:pos="10456"/>
             </w:tabs>
@@ -1712,7 +1713,7 @@
           <w:hyperlink w:anchor="_Toc475795202" w:history="1">
             <w:r>
               <w:rPr>
-                <w:rStyle w:val="Hyperlink"/>
+                <w:rStyle w:val="Lienhypertexte"/>
                 <w:noProof/>
               </w:rPr>
               <w:t>Hide/show JavaScript Editor</w:t>
@@ -1769,7 +1770,7 @@
         </w:p>
         <w:p>
           <w:pPr>
-            <w:pStyle w:val="TOC3"/>
+            <w:pStyle w:val="TM3"/>
             <w:tabs>
               <w:tab w:val="right" w:leader="dot" w:pos="10456"/>
             </w:tabs>
@@ -1781,7 +1782,7 @@
           <w:hyperlink w:anchor="_Toc475795203" w:history="1">
             <w:r>
               <w:rPr>
-                <w:rStyle w:val="Hyperlink"/>
+                <w:rStyle w:val="Lienhypertexte"/>
                 <w:noProof/>
               </w:rPr>
               <w:t>Input File to execute</w:t>
@@ -1838,7 +1839,7 @@
         </w:p>
         <w:p>
           <w:pPr>
-            <w:pStyle w:val="TOC3"/>
+            <w:pStyle w:val="TM3"/>
             <w:tabs>
               <w:tab w:val="right" w:leader="dot" w:pos="10456"/>
             </w:tabs>
@@ -1850,7 +1851,7 @@
           <w:hyperlink w:anchor="_Toc475795204" w:history="1">
             <w:r>
               <w:rPr>
-                <w:rStyle w:val="Hyperlink"/>
+                <w:rStyle w:val="Lienhypertexte"/>
                 <w:noProof/>
               </w:rPr>
               <w:t>Execute code</w:t>
@@ -1907,7 +1908,7 @@
         </w:p>
         <w:p>
           <w:pPr>
-            <w:pStyle w:val="TOC1"/>
+            <w:pStyle w:val="TM1"/>
             <w:tabs>
               <w:tab w:val="right" w:leader="dot" w:pos="10456"/>
             </w:tabs>
@@ -1919,7 +1920,7 @@
           <w:hyperlink w:anchor="_Toc475795205" w:history="1">
             <w:r>
               <w:rPr>
-                <w:rStyle w:val="Hyperlink"/>
+                <w:rStyle w:val="Lienhypertexte"/>
                 <w:noProof/>
               </w:rPr>
               <w:t>Ciphering marimekko source file</w:t>
@@ -1976,7 +1977,7 @@
         </w:p>
         <w:p>
           <w:pPr>
-            <w:pStyle w:val="TOC2"/>
+            <w:pStyle w:val="TM2"/>
             <w:tabs>
               <w:tab w:val="right" w:leader="dot" w:pos="10456"/>
             </w:tabs>
@@ -1988,7 +1989,7 @@
           <w:hyperlink w:anchor="_Toc475795206" w:history="1">
             <w:r>
               <w:rPr>
-                <w:rStyle w:val="Hyperlink"/>
+                <w:rStyle w:val="Lienhypertexte"/>
                 <w:noProof/>
               </w:rPr>
               <w:t>Ciphering workflow</w:t>
@@ -2045,7 +2046,7 @@
         </w:p>
         <w:p>
           <w:pPr>
-            <w:pStyle w:val="TOC2"/>
+            <w:pStyle w:val="TM2"/>
             <w:tabs>
               <w:tab w:val="right" w:leader="dot" w:pos="10456"/>
             </w:tabs>
@@ -2057,7 +2058,7 @@
           <w:hyperlink w:anchor="_Toc475795207" w:history="1">
             <w:r>
               <w:rPr>
-                <w:rStyle w:val="Hyperlink"/>
+                <w:rStyle w:val="Lienhypertexte"/>
                 <w:noProof/>
               </w:rPr>
               <w:t>Deciphering workflow</w:t>
@@ -2138,7 +2139,7 @@
     </w:p>
     <w:p>
       <w:pPr>
-        <w:pStyle w:val="Heading1"/>
+        <w:pStyle w:val="Titre1"/>
       </w:pPr>
       <w:bookmarkStart w:id="0" w:name="_Toc475795185"/>
       <w:r>
@@ -2185,6 +2186,7 @@
       <w:r>
         <w:rPr>
           <w:noProof/>
+          <w:lang w:val="fr-FR" w:eastAsia="fr-FR"/>
         </w:rPr>
         <w:drawing>
           <wp:inline distT="0" distB="0" distL="0" distR="0" wp14:anchorId="54E6C393" wp14:editId="33E9C85A">
@@ -2254,6 +2256,7 @@
       <w:r>
         <w:rPr>
           <w:noProof/>
+          <w:lang w:val="fr-FR" w:eastAsia="fr-FR"/>
         </w:rPr>
         <w:drawing>
           <wp:inline distT="0" distB="0" distL="0" distR="0" wp14:anchorId="2AB7F864" wp14:editId="6EC0EA0B">
@@ -2306,7 +2309,7 @@
     </w:p>
     <w:p>
       <w:pPr>
-        <w:pStyle w:val="ListParagraph"/>
+        <w:pStyle w:val="Paragraphedeliste"/>
         <w:numPr>
           <w:ilvl w:val="0"/>
           <w:numId w:val="1"/>
@@ -2327,7 +2330,7 @@
     </w:p>
     <w:p>
       <w:pPr>
-        <w:pStyle w:val="ListParagraph"/>
+        <w:pStyle w:val="Paragraphedeliste"/>
         <w:numPr>
           <w:ilvl w:val="0"/>
           <w:numId w:val="1"/>
@@ -2366,7 +2369,7 @@
     </w:p>
     <w:p>
       <w:pPr>
-        <w:pStyle w:val="Heading2"/>
+        <w:pStyle w:val="Titre2"/>
       </w:pPr>
       <w:bookmarkStart w:id="1" w:name="_Toc475795186"/>
       <w:r>
@@ -2388,7 +2391,7 @@
     </w:p>
     <w:p>
       <w:pPr>
-        <w:pStyle w:val="ListParagraph"/>
+        <w:pStyle w:val="Paragraphedeliste"/>
         <w:numPr>
           <w:ilvl w:val="0"/>
           <w:numId w:val="7"/>
@@ -2400,7 +2403,7 @@
     </w:p>
     <w:p>
       <w:pPr>
-        <w:pStyle w:val="ListParagraph"/>
+        <w:pStyle w:val="Paragraphedeliste"/>
         <w:numPr>
           <w:ilvl w:val="0"/>
           <w:numId w:val="7"/>
@@ -2412,7 +2415,7 @@
     </w:p>
     <w:p>
       <w:pPr>
-        <w:pStyle w:val="ListParagraph"/>
+        <w:pStyle w:val="Paragraphedeliste"/>
         <w:numPr>
           <w:ilvl w:val="1"/>
           <w:numId w:val="7"/>
@@ -2424,7 +2427,7 @@
     </w:p>
     <w:p>
       <w:pPr>
-        <w:pStyle w:val="ListParagraph"/>
+        <w:pStyle w:val="Paragraphedeliste"/>
         <w:numPr>
           <w:ilvl w:val="1"/>
           <w:numId w:val="7"/>
@@ -2445,7 +2448,7 @@
     </w:p>
     <w:p>
       <w:pPr>
-        <w:pStyle w:val="ListParagraph"/>
+        <w:pStyle w:val="Paragraphedeliste"/>
         <w:numPr>
           <w:ilvl w:val="1"/>
           <w:numId w:val="7"/>
@@ -2457,7 +2460,7 @@
     </w:p>
     <w:p>
       <w:pPr>
-        <w:pStyle w:val="ListParagraph"/>
+        <w:pStyle w:val="Paragraphedeliste"/>
         <w:numPr>
           <w:ilvl w:val="0"/>
           <w:numId w:val="7"/>
@@ -2475,7 +2478,7 @@
     </w:p>
     <w:p>
       <w:pPr>
-        <w:pStyle w:val="ListParagraph"/>
+        <w:pStyle w:val="Paragraphedeliste"/>
         <w:numPr>
           <w:ilvl w:val="1"/>
           <w:numId w:val="7"/>
@@ -2487,7 +2490,7 @@
     </w:p>
     <w:p>
       <w:pPr>
-        <w:pStyle w:val="ListParagraph"/>
+        <w:pStyle w:val="Paragraphedeliste"/>
         <w:numPr>
           <w:ilvl w:val="1"/>
           <w:numId w:val="7"/>
@@ -2499,7 +2502,7 @@
     </w:p>
     <w:p>
       <w:pPr>
-        <w:pStyle w:val="ListParagraph"/>
+        <w:pStyle w:val="Paragraphedeliste"/>
         <w:numPr>
           <w:ilvl w:val="0"/>
           <w:numId w:val="7"/>
@@ -2511,7 +2514,7 @@
     </w:p>
     <w:p>
       <w:pPr>
-        <w:pStyle w:val="ListParagraph"/>
+        <w:pStyle w:val="Paragraphedeliste"/>
         <w:numPr>
           <w:ilvl w:val="1"/>
           <w:numId w:val="7"/>
@@ -2526,7 +2529,7 @@
       <w:hyperlink r:id="rId15" w:history="1">
         <w:r>
           <w:rPr>
-            <w:rStyle w:val="Hyperlink"/>
+            <w:rStyle w:val="Lienhypertexte"/>
           </w:rPr>
           <w:t>https://rawgit.com/gbrault/businessgraphs/master/index.html</w:t>
         </w:r>
@@ -2534,7 +2537,7 @@
     </w:p>
     <w:p>
       <w:pPr>
-        <w:pStyle w:val="ListParagraph"/>
+        <w:pStyle w:val="Paragraphedeliste"/>
         <w:numPr>
           <w:ilvl w:val="1"/>
           <w:numId w:val="7"/>
@@ -2564,7 +2567,7 @@
     </w:p>
     <w:p>
       <w:pPr>
-        <w:pStyle w:val="Heading1"/>
+        <w:pStyle w:val="Titre1"/>
       </w:pPr>
       <w:bookmarkStart w:id="2" w:name="_Toc475795187"/>
       <w:r>
@@ -2583,7 +2586,7 @@
     </w:p>
     <w:p>
       <w:pPr>
-        <w:pStyle w:val="ListParagraph"/>
+        <w:pStyle w:val="Paragraphedeliste"/>
         <w:numPr>
           <w:ilvl w:val="0"/>
           <w:numId w:val="2"/>
@@ -2595,7 +2598,7 @@
     </w:p>
     <w:p>
       <w:pPr>
-        <w:pStyle w:val="ListParagraph"/>
+        <w:pStyle w:val="Paragraphedeliste"/>
         <w:numPr>
           <w:ilvl w:val="0"/>
           <w:numId w:val="2"/>
@@ -2607,7 +2610,7 @@
     </w:p>
     <w:p>
       <w:pPr>
-        <w:pStyle w:val="ListParagraph"/>
+        <w:pStyle w:val="Paragraphedeliste"/>
         <w:numPr>
           <w:ilvl w:val="0"/>
           <w:numId w:val="2"/>
@@ -2619,7 +2622,7 @@
     </w:p>
     <w:p>
       <w:pPr>
-        <w:pStyle w:val="ListParagraph"/>
+        <w:pStyle w:val="Paragraphedeliste"/>
         <w:numPr>
           <w:ilvl w:val="0"/>
           <w:numId w:val="2"/>
@@ -2636,7 +2639,7 @@
     </w:p>
     <w:p>
       <w:pPr>
-        <w:pStyle w:val="ListParagraph"/>
+        <w:pStyle w:val="Paragraphedeliste"/>
         <w:numPr>
           <w:ilvl w:val="0"/>
           <w:numId w:val="3"/>
@@ -2648,7 +2651,7 @@
     </w:p>
     <w:p>
       <w:pPr>
-        <w:pStyle w:val="ListParagraph"/>
+        <w:pStyle w:val="Paragraphedeliste"/>
         <w:numPr>
           <w:ilvl w:val="0"/>
           <w:numId w:val="3"/>
@@ -2660,7 +2663,7 @@
     </w:p>
     <w:p>
       <w:pPr>
-        <w:pStyle w:val="ListParagraph"/>
+        <w:pStyle w:val="Paragraphedeliste"/>
         <w:numPr>
           <w:ilvl w:val="1"/>
           <w:numId w:val="3"/>
@@ -2672,7 +2675,7 @@
     </w:p>
     <w:p>
       <w:pPr>
-        <w:pStyle w:val="ListParagraph"/>
+        <w:pStyle w:val="Paragraphedeliste"/>
         <w:numPr>
           <w:ilvl w:val="1"/>
           <w:numId w:val="3"/>
@@ -2684,7 +2687,7 @@
     </w:p>
     <w:p>
       <w:pPr>
-        <w:pStyle w:val="ListParagraph"/>
+        <w:pStyle w:val="Paragraphedeliste"/>
         <w:numPr>
           <w:ilvl w:val="0"/>
           <w:numId w:val="3"/>
@@ -2702,7 +2705,7 @@
       <w:hyperlink r:id="rId16" w:history="1">
         <w:r>
           <w:rPr>
-            <w:rStyle w:val="Hyperlink"/>
+            <w:rStyle w:val="Lienhypertexte"/>
           </w:rPr>
           <w:t>www.clearlyandsimply.com</w:t>
         </w:r>
@@ -2710,7 +2713,7 @@
     </w:p>
     <w:p>
       <w:pPr>
-        <w:pStyle w:val="Heading2"/>
+        <w:pStyle w:val="Titre2"/>
       </w:pPr>
       <w:bookmarkStart w:id="3" w:name="_Toc475795188"/>
       <w:r>
@@ -2720,7 +2723,7 @@
     </w:p>
     <w:p>
       <w:pPr>
-        <w:pStyle w:val="ListParagraph"/>
+        <w:pStyle w:val="Paragraphedeliste"/>
         <w:numPr>
           <w:ilvl w:val="0"/>
           <w:numId w:val="4"/>
@@ -2732,7 +2735,7 @@
     </w:p>
     <w:p>
       <w:pPr>
-        <w:pStyle w:val="ListParagraph"/>
+        <w:pStyle w:val="Paragraphedeliste"/>
         <w:numPr>
           <w:ilvl w:val="0"/>
           <w:numId w:val="4"/>
@@ -2744,7 +2747,7 @@
     </w:p>
     <w:p>
       <w:pPr>
-        <w:pStyle w:val="ListParagraph"/>
+        <w:pStyle w:val="Paragraphedeliste"/>
         <w:numPr>
           <w:ilvl w:val="0"/>
           <w:numId w:val="4"/>
@@ -2756,7 +2759,7 @@
     </w:p>
     <w:p>
       <w:pPr>
-        <w:pStyle w:val="Heading3"/>
+        <w:pStyle w:val="Titre3"/>
       </w:pPr>
       <w:bookmarkStart w:id="4" w:name="_Toc475795189"/>
       <w:r>
@@ -2773,6 +2776,7 @@
       <w:r>
         <w:rPr>
           <w:noProof/>
+          <w:lang w:val="fr-FR" w:eastAsia="fr-FR"/>
         </w:rPr>
         <w:drawing>
           <wp:inline distT="0" distB="0" distL="0" distR="0" wp14:anchorId="79DFA067" wp14:editId="13198BBA">
@@ -2813,7 +2817,7 @@
     </w:p>
     <w:p>
       <w:pPr>
-        <w:pStyle w:val="ListParagraph"/>
+        <w:pStyle w:val="Paragraphedeliste"/>
         <w:numPr>
           <w:ilvl w:val="0"/>
           <w:numId w:val="5"/>
@@ -2825,7 +2829,7 @@
     </w:p>
     <w:p>
       <w:pPr>
-        <w:pStyle w:val="ListParagraph"/>
+        <w:pStyle w:val="Paragraphedeliste"/>
         <w:numPr>
           <w:ilvl w:val="0"/>
           <w:numId w:val="5"/>
@@ -2837,7 +2841,7 @@
     </w:p>
     <w:p>
       <w:pPr>
-        <w:pStyle w:val="ListParagraph"/>
+        <w:pStyle w:val="Paragraphedeliste"/>
         <w:numPr>
           <w:ilvl w:val="0"/>
           <w:numId w:val="5"/>
@@ -2849,7 +2853,7 @@
     </w:p>
     <w:p>
       <w:pPr>
-        <w:pStyle w:val="ListParagraph"/>
+        <w:pStyle w:val="Paragraphedeliste"/>
         <w:numPr>
           <w:ilvl w:val="0"/>
           <w:numId w:val="5"/>
@@ -2861,7 +2865,7 @@
     </w:p>
     <w:p>
       <w:pPr>
-        <w:pStyle w:val="ListParagraph"/>
+        <w:pStyle w:val="Paragraphedeliste"/>
         <w:numPr>
           <w:ilvl w:val="0"/>
           <w:numId w:val="5"/>
@@ -2873,7 +2877,7 @@
     </w:p>
     <w:p>
       <w:pPr>
-        <w:pStyle w:val="ListParagraph"/>
+        <w:pStyle w:val="Paragraphedeliste"/>
         <w:numPr>
           <w:ilvl w:val="0"/>
           <w:numId w:val="5"/>
@@ -2885,7 +2889,7 @@
     </w:p>
     <w:p>
       <w:pPr>
-        <w:pStyle w:val="ListParagraph"/>
+        <w:pStyle w:val="Paragraphedeliste"/>
         <w:numPr>
           <w:ilvl w:val="0"/>
           <w:numId w:val="5"/>
@@ -2898,7 +2902,7 @@
     </w:p>
     <w:p>
       <w:pPr>
-        <w:pStyle w:val="ListParagraph"/>
+        <w:pStyle w:val="Paragraphedeliste"/>
         <w:numPr>
           <w:ilvl w:val="0"/>
           <w:numId w:val="5"/>
@@ -2910,7 +2914,7 @@
     </w:p>
     <w:p>
       <w:pPr>
-        <w:pStyle w:val="ListParagraph"/>
+        <w:pStyle w:val="Paragraphedeliste"/>
         <w:numPr>
           <w:ilvl w:val="0"/>
           <w:numId w:val="5"/>
@@ -2922,7 +2926,7 @@
     </w:p>
     <w:p>
       <w:pPr>
-        <w:pStyle w:val="ListParagraph"/>
+        <w:pStyle w:val="Paragraphedeliste"/>
         <w:numPr>
           <w:ilvl w:val="0"/>
           <w:numId w:val="5"/>
@@ -2934,7 +2938,7 @@
     </w:p>
     <w:p>
       <w:pPr>
-        <w:pStyle w:val="ListParagraph"/>
+        <w:pStyle w:val="Paragraphedeliste"/>
         <w:numPr>
           <w:ilvl w:val="0"/>
           <w:numId w:val="5"/>
@@ -2946,7 +2950,7 @@
     </w:p>
     <w:p>
       <w:pPr>
-        <w:pStyle w:val="Heading3"/>
+        <w:pStyle w:val="Titre3"/>
       </w:pPr>
       <w:bookmarkStart w:id="5" w:name="_Toc475795190"/>
       <w:r>
@@ -2963,12 +2967,13 @@
       <w:r>
         <w:rPr>
           <w:noProof/>
+          <w:lang w:val="fr-FR" w:eastAsia="fr-FR"/>
         </w:rPr>
         <w:drawing>
-          <wp:inline distT="0" distB="0" distL="0" distR="0" wp14:anchorId="56121F3B" wp14:editId="10451146">
-            <wp:extent cx="6645910" cy="3721100"/>
-            <wp:effectExtent l="0" t="0" r="2540" b="0"/>
-            <wp:docPr id="3" name="Image 3"/>
+          <wp:inline distT="0" distB="0" distL="0" distR="0" wp14:anchorId="15A18761" wp14:editId="65FD8417">
+            <wp:extent cx="6645910" cy="3765550"/>
+            <wp:effectExtent l="0" t="0" r="2540" b="6350"/>
+            <wp:docPr id="10" name="Image 10"/>
             <wp:cNvGraphicFramePr>
               <a:graphicFrameLocks xmlns:a="http://schemas.openxmlformats.org/drawingml/2006/main" noChangeAspect="1"/>
             </wp:cNvGraphicFramePr>
@@ -2988,7 +2993,7 @@
                   <pic:spPr>
                     <a:xfrm>
                       <a:off x="0" y="0"/>
-                      <a:ext cx="6645910" cy="3721100"/>
+                      <a:ext cx="6645910" cy="3765550"/>
                     </a:xfrm>
                     <a:prstGeom prst="rect">
                       <a:avLst/>
@@ -3003,7 +3008,7 @@
     </w:p>
     <w:p>
       <w:pPr>
-        <w:pStyle w:val="ListParagraph"/>
+        <w:pStyle w:val="Paragraphedeliste"/>
         <w:numPr>
           <w:ilvl w:val="0"/>
           <w:numId w:val="6"/>
@@ -3018,7 +3023,7 @@
     </w:p>
     <w:p>
       <w:pPr>
-        <w:pStyle w:val="ListParagraph"/>
+        <w:pStyle w:val="Paragraphedeliste"/>
         <w:numPr>
           <w:ilvl w:val="1"/>
           <w:numId w:val="6"/>
@@ -3036,7 +3041,7 @@
     </w:p>
     <w:p>
       <w:pPr>
-        <w:pStyle w:val="ListParagraph"/>
+        <w:pStyle w:val="Paragraphedeliste"/>
         <w:numPr>
           <w:ilvl w:val="1"/>
           <w:numId w:val="6"/>
@@ -3054,7 +3059,7 @@
     </w:p>
     <w:p>
       <w:pPr>
-        <w:pStyle w:val="ListParagraph"/>
+        <w:pStyle w:val="Paragraphedeliste"/>
         <w:numPr>
           <w:ilvl w:val="1"/>
           <w:numId w:val="6"/>
@@ -3072,7 +3077,7 @@
     </w:p>
     <w:p>
       <w:pPr>
-        <w:pStyle w:val="ListParagraph"/>
+        <w:pStyle w:val="Paragraphedeliste"/>
         <w:numPr>
           <w:ilvl w:val="1"/>
           <w:numId w:val="6"/>
@@ -3084,7 +3089,7 @@
     </w:p>
     <w:p>
       <w:pPr>
-        <w:pStyle w:val="ListParagraph"/>
+        <w:pStyle w:val="Paragraphedeliste"/>
         <w:numPr>
           <w:ilvl w:val="1"/>
           <w:numId w:val="6"/>
@@ -3102,7 +3107,7 @@
     </w:p>
     <w:p>
       <w:pPr>
-        <w:pStyle w:val="ListParagraph"/>
+        <w:pStyle w:val="Paragraphedeliste"/>
         <w:numPr>
           <w:ilvl w:val="1"/>
           <w:numId w:val="6"/>
@@ -3114,7 +3119,7 @@
     </w:p>
     <w:p>
       <w:pPr>
-        <w:pStyle w:val="ListParagraph"/>
+        <w:pStyle w:val="Paragraphedeliste"/>
         <w:numPr>
           <w:ilvl w:val="1"/>
           <w:numId w:val="6"/>
@@ -3126,7 +3131,7 @@
     </w:p>
     <w:p>
       <w:pPr>
-        <w:pStyle w:val="ListParagraph"/>
+        <w:pStyle w:val="Paragraphedeliste"/>
         <w:numPr>
           <w:ilvl w:val="1"/>
           <w:numId w:val="6"/>
@@ -3138,7 +3143,7 @@
     </w:p>
     <w:p>
       <w:pPr>
-        <w:pStyle w:val="ListParagraph"/>
+        <w:pStyle w:val="Paragraphedeliste"/>
         <w:numPr>
           <w:ilvl w:val="1"/>
           <w:numId w:val="6"/>
@@ -3150,166 +3155,277 @@
     </w:p>
     <w:p>
       <w:pPr>
-        <w:pStyle w:val="ListParagraph"/>
+        <w:pStyle w:val="Paragraphedeliste"/>
         <w:numPr>
           <w:ilvl w:val="0"/>
           <w:numId w:val="6"/>
         </w:numPr>
       </w:pPr>
       <w:r>
-        <w:t>Json: Marimekko C-P!$B$31</w:t>
-      </w:r>
-    </w:p>
-    <w:p>
-      <w:pPr>
-        <w:pStyle w:val="ListParagraph"/>
+        <w:t>Parameters by name: first column =&gt; parameter name, second column =&gt; parameter value</w:t>
+      </w:r>
+    </w:p>
+    <w:p>
+      <w:pPr>
+        <w:pStyle w:val="Paragraphedeliste"/>
         <w:numPr>
           <w:ilvl w:val="1"/>
           <w:numId w:val="6"/>
         </w:numPr>
       </w:pPr>
       <w:r>
-        <w:t>J1 = file name for the json format</w:t>
-      </w:r>
-    </w:p>
-    <w:p>
-      <w:pPr>
-        <w:pStyle w:val="ListParagraph"/>
+        <w:t>K5=</w:t>
+      </w:r>
+      <w:r>
+        <w:t>color_box_line</w:t>
+      </w:r>
+      <w:r>
+        <w:t xml:space="preserve"> =&gt; value in L5</w:t>
+      </w:r>
+      <w:r>
+        <w:t>: Set the color line of boxes</w:t>
+      </w:r>
+    </w:p>
+    <w:p>
+      <w:pPr>
+        <w:pStyle w:val="Paragraphedeliste"/>
+        <w:numPr>
+          <w:ilvl w:val="1"/>
+          <w:numId w:val="6"/>
+        </w:numPr>
+      </w:pPr>
+      <w:r>
+        <w:t>K6=</w:t>
+      </w:r>
+      <w:r>
+        <w:t>color_header_fill</w:t>
+      </w:r>
+      <w:r>
+        <w:t xml:space="preserve"> </w:t>
+      </w:r>
+      <w:r>
+        <w:t>=&gt; value in L5</w:t>
+      </w:r>
+      <w:r>
+        <w:t>: set color fill for header box</w:t>
+      </w:r>
+    </w:p>
+    <w:p>
+      <w:pPr>
+        <w:pStyle w:val="Paragraphedeliste"/>
+        <w:numPr>
+          <w:ilvl w:val="1"/>
+          <w:numId w:val="6"/>
+        </w:numPr>
+      </w:pPr>
+      <w:r>
+        <w:t>K7=</w:t>
+      </w:r>
+      <w:r>
+        <w:t>color_header_text</w:t>
+      </w:r>
+      <w:r>
+        <w:t xml:space="preserve"> </w:t>
+      </w:r>
+      <w:r>
+        <w:t>=&gt; value in L5</w:t>
+      </w:r>
+      <w:r>
+        <w:t>: set text color for headers</w:t>
+      </w:r>
+    </w:p>
+    <w:p>
+      <w:pPr>
+        <w:pStyle w:val="Paragraphedeliste"/>
+        <w:numPr>
+          <w:ilvl w:val="1"/>
+          <w:numId w:val="6"/>
+        </w:numPr>
+      </w:pPr>
+      <w:r>
+        <w:t>K8=</w:t>
+      </w:r>
+      <w:r>
+        <w:t>color_columns_text</w:t>
+      </w:r>
+      <w:r>
+        <w:t xml:space="preserve"> </w:t>
+      </w:r>
+      <w:r>
+        <w:t>=&gt; value in L5</w:t>
+      </w:r>
+      <w:r>
+        <w:t>: set color text for competitor cells</w:t>
+      </w:r>
+    </w:p>
+    <w:p>
+      <w:pPr>
+        <w:pStyle w:val="Paragraphedeliste"/>
         <w:numPr>
           <w:ilvl w:val="0"/>
           <w:numId w:val="6"/>
         </w:numPr>
       </w:pPr>
       <w:r>
-        <w:t>Title</w:t>
-      </w:r>
-      <w:r>
-        <w:t xml:space="preserve">: </w:t>
-      </w:r>
-      <w:r>
-        <w:t>Colors!$K$1:$K1</w:t>
-      </w:r>
-    </w:p>
-    <w:p>
-      <w:pPr>
-        <w:pStyle w:val="ListParagraph"/>
+        <w:t>Json: Marimekko C-P</w:t>
+      </w:r>
+      <w:bookmarkStart w:id="6" w:name="_GoBack"/>
+      <w:bookmarkEnd w:id="6"/>
+      <w:r>
+        <w:t>!$B$31</w:t>
+      </w:r>
+    </w:p>
+    <w:p>
+      <w:pPr>
+        <w:pStyle w:val="Paragraphedeliste"/>
         <w:numPr>
           <w:ilvl w:val="1"/>
           <w:numId w:val="6"/>
         </w:numPr>
       </w:pPr>
       <w:r>
-        <w:t>K1 = title</w:t>
-      </w:r>
-      <w:r>
-        <w:t xml:space="preserve"> example: “</w:t>
-      </w:r>
-      <w:r>
-        <w:t>Top Players (&gt;={{ratio_thresold}}%MS) ranking for Automation Markets {{currency}}{{size}} {{display}}</w:t>
-      </w:r>
-      <w:r>
-        <w:t>”. Values are substituted.</w:t>
-      </w:r>
-    </w:p>
-    <w:p>
-      <w:pPr>
-        <w:pStyle w:val="ListParagraph"/>
+        <w:t>J1 = file name for the json format</w:t>
+      </w:r>
+    </w:p>
+    <w:p>
+      <w:pPr>
+        <w:pStyle w:val="Paragraphedeliste"/>
         <w:numPr>
           <w:ilvl w:val="0"/>
           <w:numId w:val="6"/>
         </w:numPr>
       </w:pPr>
       <w:r>
-        <w:t>Colors: Colors!$B$5:$B$103</w:t>
-      </w:r>
-    </w:p>
-    <w:p>
-      <w:pPr>
-        <w:pStyle w:val="ListParagraph"/>
+        <w:t>Title</w:t>
+      </w:r>
+      <w:r>
+        <w:t xml:space="preserve">: </w:t>
+      </w:r>
+      <w:r>
+        <w:t>Colors!$K$1:$K1</w:t>
+      </w:r>
+    </w:p>
+    <w:p>
+      <w:pPr>
+        <w:pStyle w:val="Paragraphedeliste"/>
         <w:numPr>
           <w:ilvl w:val="1"/>
           <w:numId w:val="6"/>
         </w:numPr>
       </w:pPr>
       <w:r>
-        <w:t>This column (one row per competitor) should be formatted using template from $K$5:$P:$14 or $R$5:$R$14 (reproduce layout)</w:t>
-      </w:r>
-    </w:p>
-    <w:p>
-      <w:pPr>
-        <w:pStyle w:val="ListParagraph"/>
+        <w:t>K1 = title</w:t>
+      </w:r>
+      <w:r>
+        <w:t xml:space="preserve"> example: “</w:t>
+      </w:r>
+      <w:r>
+        <w:t>Top Players (&gt;={{ratio_thresold}}%MS) ranking for Automation Markets {{currency}}{{size}} {{display}}</w:t>
+      </w:r>
+      <w:r>
+        <w:t>”. Values are substituted.</w:t>
+      </w:r>
+    </w:p>
+    <w:p>
+      <w:pPr>
+        <w:pStyle w:val="Paragraphedeliste"/>
         <w:numPr>
           <w:ilvl w:val="0"/>
           <w:numId w:val="6"/>
         </w:numPr>
       </w:pPr>
       <w:r>
-        <w:t>Cols Parameters: Colors!$C$5:$E$103</w:t>
-      </w:r>
-    </w:p>
-    <w:p>
-      <w:pPr>
-        <w:pStyle w:val="ListParagraph"/>
+        <w:t>Colors: Colors!$B$5:$B$103</w:t>
+      </w:r>
+    </w:p>
+    <w:p>
+      <w:pPr>
+        <w:pStyle w:val="Paragraphedeliste"/>
         <w:numPr>
           <w:ilvl w:val="1"/>
           <w:numId w:val="6"/>
         </w:numPr>
       </w:pPr>
       <w:r>
-        <w:t>This table</w:t>
-      </w:r>
-      <w:r>
-        <w:t xml:space="preserve"> is</w:t>
-      </w:r>
-      <w:r>
-        <w:t xml:space="preserve"> controlling json columns: one entry per competitor</w:t>
-      </w:r>
-    </w:p>
-    <w:p>
-      <w:pPr>
-        <w:pStyle w:val="ListParagraph"/>
+        <w:lastRenderedPageBreak/>
+        <w:t>This column (one row per competitor) should be formatted using template from $K$5:$P:$14 or $R$5:$R$14 (reproduce layout)</w:t>
+      </w:r>
+    </w:p>
+    <w:p>
+      <w:pPr>
+        <w:pStyle w:val="Paragraphedeliste"/>
+        <w:numPr>
+          <w:ilvl w:val="0"/>
+          <w:numId w:val="6"/>
+        </w:numPr>
+      </w:pPr>
+      <w:r>
+        <w:t>Cols Parameters: Colors!$C$5:$E$103</w:t>
+      </w:r>
+    </w:p>
+    <w:p>
+      <w:pPr>
+        <w:pStyle w:val="Paragraphedeliste"/>
         <w:numPr>
           <w:ilvl w:val="1"/>
           <w:numId w:val="6"/>
         </w:numPr>
       </w:pPr>
       <w:r>
-        <w:t>Cols Title</w:t>
-      </w:r>
-      <w:r>
-        <w:t>: $C5:103 the names of competitors as per data rows header</w:t>
-      </w:r>
-    </w:p>
-    <w:p>
-      <w:pPr>
-        <w:pStyle w:val="ListParagraph"/>
+        <w:t>This table</w:t>
+      </w:r>
+      <w:r>
+        <w:t xml:space="preserve"> is</w:t>
+      </w:r>
+      <w:r>
+        <w:t xml:space="preserve"> controlling json columns: one entry per competitor</w:t>
+      </w:r>
+    </w:p>
+    <w:p>
+      <w:pPr>
+        <w:pStyle w:val="Paragraphedeliste"/>
         <w:numPr>
           <w:ilvl w:val="1"/>
           <w:numId w:val="6"/>
         </w:numPr>
       </w:pPr>
       <w:r>
-        <w:t>It is used to build the Color table</w:t>
-      </w:r>
-      <w:r>
-        <w:t xml:space="preserve"> $D5:103 in</w:t>
-      </w:r>
-      <w:r>
-        <w:t xml:space="preserve"> the json file and the short name</w:t>
-      </w:r>
-      <w:r>
-        <w:t xml:space="preserve"> $E5:103</w:t>
-      </w:r>
-    </w:p>
-    <w:p>
-      <w:pPr>
-        <w:pStyle w:val="ListParagraph"/>
+        <w:t>Cols Title</w:t>
+      </w:r>
+      <w:r>
+        <w:t>: $C5:103 the names of competitors as per data rows header</w:t>
+      </w:r>
+    </w:p>
+    <w:p>
+      <w:pPr>
+        <w:pStyle w:val="Paragraphedeliste"/>
         <w:numPr>
           <w:ilvl w:val="1"/>
           <w:numId w:val="6"/>
         </w:numPr>
       </w:pPr>
       <w:r>
+        <w:t>It is used to build the Color table</w:t>
+      </w:r>
+      <w:r>
+        <w:t xml:space="preserve"> $D5:103 in</w:t>
+      </w:r>
+      <w:r>
+        <w:t xml:space="preserve"> the json file and the short name</w:t>
+      </w:r>
+      <w:r>
+        <w:t xml:space="preserve"> $E5:103</w:t>
+      </w:r>
+    </w:p>
+    <w:p>
+      <w:pPr>
+        <w:pStyle w:val="Paragraphedeliste"/>
+        <w:numPr>
+          <w:ilvl w:val="1"/>
+          <w:numId w:val="6"/>
+        </w:numPr>
+      </w:pPr>
+      <w:r>
         <w:t xml:space="preserve">The color is set to </w:t>
       </w:r>
       <w:r>
@@ -3321,20 +3437,19 @@
     </w:p>
     <w:p>
       <w:pPr>
-        <w:pStyle w:val="ListParagraph"/>
+        <w:pStyle w:val="Paragraphedeliste"/>
         <w:numPr>
           <w:ilvl w:val="0"/>
           <w:numId w:val="6"/>
         </w:numPr>
       </w:pPr>
       <w:r>
-        <w:lastRenderedPageBreak/>
         <w:t>Rows Parameters: Colors!$G$5:$I$19</w:t>
       </w:r>
     </w:p>
     <w:p>
       <w:pPr>
-        <w:pStyle w:val="ListParagraph"/>
+        <w:pStyle w:val="Paragraphedeliste"/>
         <w:numPr>
           <w:ilvl w:val="1"/>
           <w:numId w:val="6"/>
@@ -3352,7 +3467,7 @@
     </w:p>
     <w:p>
       <w:pPr>
-        <w:pStyle w:val="ListParagraph"/>
+        <w:pStyle w:val="Paragraphedeliste"/>
         <w:numPr>
           <w:ilvl w:val="1"/>
           <w:numId w:val="6"/>
@@ -3364,7 +3479,7 @@
     </w:p>
     <w:p>
       <w:pPr>
-        <w:pStyle w:val="ListParagraph"/>
+        <w:pStyle w:val="Paragraphedeliste"/>
         <w:numPr>
           <w:ilvl w:val="1"/>
           <w:numId w:val="6"/>
@@ -3376,7 +3491,7 @@
     </w:p>
     <w:p>
       <w:pPr>
-        <w:pStyle w:val="ListParagraph"/>
+        <w:pStyle w:val="Paragraphedeliste"/>
         <w:numPr>
           <w:ilvl w:val="1"/>
           <w:numId w:val="6"/>
@@ -3394,13 +3509,13 @@
     </w:p>
     <w:p>
       <w:pPr>
-        <w:pStyle w:val="Heading1"/>
-      </w:pPr>
-      <w:bookmarkStart w:id="6" w:name="_Toc475795191"/>
+        <w:pStyle w:val="Titre1"/>
+      </w:pPr>
+      <w:bookmarkStart w:id="7" w:name="_Toc475795191"/>
       <w:r>
         <w:t>Generating PowerPoint Marimekko</w:t>
       </w:r>
-      <w:bookmarkEnd w:id="6"/>
+      <w:bookmarkEnd w:id="7"/>
     </w:p>
     <w:p>
       <w:r>
@@ -3409,17 +3524,17 @@
     </w:p>
     <w:p>
       <w:pPr>
-        <w:pStyle w:val="Heading2"/>
-      </w:pPr>
-      <w:bookmarkStart w:id="7" w:name="_Toc475795192"/>
+        <w:pStyle w:val="Titre2"/>
+      </w:pPr>
+      <w:bookmarkStart w:id="8" w:name="_Toc475795192"/>
       <w:r>
         <w:t>Usual workflow</w:t>
       </w:r>
-      <w:bookmarkEnd w:id="7"/>
-    </w:p>
-    <w:p>
-      <w:pPr>
-        <w:pStyle w:val="ListParagraph"/>
+      <w:bookmarkEnd w:id="8"/>
+    </w:p>
+    <w:p>
+      <w:pPr>
+        <w:pStyle w:val="Paragraphedeliste"/>
         <w:numPr>
           <w:ilvl w:val="0"/>
           <w:numId w:val="12"/>
@@ -3431,7 +3546,7 @@
     </w:p>
     <w:p>
       <w:pPr>
-        <w:pStyle w:val="ListParagraph"/>
+        <w:pStyle w:val="Paragraphedeliste"/>
         <w:numPr>
           <w:ilvl w:val="0"/>
           <w:numId w:val="12"/>
@@ -3445,6 +3560,7 @@
       <w:r>
         <w:rPr>
           <w:noProof/>
+          <w:lang w:val="fr-FR" w:eastAsia="fr-FR"/>
         </w:rPr>
         <w:drawing>
           <wp:inline distT="0" distB="0" distL="0" distR="0" wp14:anchorId="44B4610D" wp14:editId="56FC1985">
@@ -3497,7 +3613,7 @@
     </w:p>
     <w:p>
       <w:pPr>
-        <w:pStyle w:val="ListParagraph"/>
+        <w:pStyle w:val="Paragraphedeliste"/>
         <w:numPr>
           <w:ilvl w:val="0"/>
           <w:numId w:val="8"/>
@@ -3509,7 +3625,7 @@
     </w:p>
     <w:p>
       <w:pPr>
-        <w:pStyle w:val="ListParagraph"/>
+        <w:pStyle w:val="Paragraphedeliste"/>
         <w:numPr>
           <w:ilvl w:val="0"/>
           <w:numId w:val="8"/>
@@ -3521,7 +3637,7 @@
     </w:p>
     <w:p>
       <w:pPr>
-        <w:pStyle w:val="ListParagraph"/>
+        <w:pStyle w:val="Paragraphedeliste"/>
         <w:numPr>
           <w:ilvl w:val="0"/>
           <w:numId w:val="8"/>
@@ -3533,13 +3649,13 @@
     </w:p>
     <w:p>
       <w:pPr>
-        <w:pStyle w:val="Heading2"/>
-      </w:pPr>
-      <w:bookmarkStart w:id="8" w:name="_Toc475795193"/>
+        <w:pStyle w:val="Titre2"/>
+      </w:pPr>
+      <w:bookmarkStart w:id="9" w:name="_Toc475795193"/>
       <w:r>
         <w:t>“File to Render” Panel</w:t>
       </w:r>
-      <w:bookmarkEnd w:id="8"/>
+      <w:bookmarkEnd w:id="9"/>
     </w:p>
     <w:p>
       <w:r>
@@ -3557,7 +3673,7 @@
     </w:p>
     <w:p>
       <w:pPr>
-        <w:pStyle w:val="ListParagraph"/>
+        <w:pStyle w:val="Paragraphedeliste"/>
         <w:numPr>
           <w:ilvl w:val="0"/>
           <w:numId w:val="9"/>
@@ -3569,7 +3685,7 @@
     </w:p>
     <w:p>
       <w:pPr>
-        <w:pStyle w:val="ListParagraph"/>
+        <w:pStyle w:val="Paragraphedeliste"/>
         <w:numPr>
           <w:ilvl w:val="0"/>
           <w:numId w:val="9"/>
@@ -3581,7 +3697,7 @@
     </w:p>
     <w:p>
       <w:pPr>
-        <w:pStyle w:val="ListParagraph"/>
+        <w:pStyle w:val="Paragraphedeliste"/>
         <w:numPr>
           <w:ilvl w:val="0"/>
           <w:numId w:val="9"/>
@@ -3593,19 +3709,20 @@
     </w:p>
     <w:p>
       <w:pPr>
-        <w:pStyle w:val="ListParagraph"/>
+        <w:pStyle w:val="Paragraphedeliste"/>
         <w:numPr>
           <w:ilvl w:val="0"/>
           <w:numId w:val="9"/>
         </w:numPr>
       </w:pPr>
       <w:r>
+        <w:lastRenderedPageBreak/>
         <w:t>Encode</w:t>
       </w:r>
     </w:p>
     <w:p>
       <w:pPr>
-        <w:pStyle w:val="ListParagraph"/>
+        <w:pStyle w:val="Paragraphedeliste"/>
         <w:numPr>
           <w:ilvl w:val="0"/>
           <w:numId w:val="9"/>
@@ -3617,7 +3734,7 @@
     </w:p>
     <w:p>
       <w:pPr>
-        <w:pStyle w:val="ListParagraph"/>
+        <w:pStyle w:val="Paragraphedeliste"/>
         <w:numPr>
           <w:ilvl w:val="0"/>
           <w:numId w:val="9"/>
@@ -3629,7 +3746,7 @@
     </w:p>
     <w:p>
       <w:pPr>
-        <w:pStyle w:val="ListParagraph"/>
+        <w:pStyle w:val="Paragraphedeliste"/>
         <w:numPr>
           <w:ilvl w:val="0"/>
           <w:numId w:val="9"/>
@@ -3641,13 +3758,13 @@
     </w:p>
     <w:p>
       <w:pPr>
-        <w:pStyle w:val="Heading3"/>
-      </w:pPr>
-      <w:bookmarkStart w:id="9" w:name="_Toc475795194"/>
+        <w:pStyle w:val="Titre3"/>
+      </w:pPr>
+      <w:bookmarkStart w:id="10" w:name="_Toc475795194"/>
       <w:r>
         <w:t>Hide/show json file Editor</w:t>
       </w:r>
-      <w:bookmarkEnd w:id="9"/>
+      <w:bookmarkEnd w:id="10"/>
     </w:p>
     <w:p>
       <w:r>
@@ -3659,14 +3776,13 @@
     </w:p>
     <w:p>
       <w:pPr>
-        <w:pStyle w:val="Heading3"/>
-      </w:pPr>
-      <w:bookmarkStart w:id="10" w:name="_Toc475795195"/>
-      <w:r>
-        <w:lastRenderedPageBreak/>
+        <w:pStyle w:val="Titre3"/>
+      </w:pPr>
+      <w:bookmarkStart w:id="11" w:name="_Toc475795195"/>
+      <w:r>
         <w:t>Input File to Render</w:t>
       </w:r>
-      <w:bookmarkEnd w:id="10"/>
+      <w:bookmarkEnd w:id="11"/>
     </w:p>
     <w:p>
       <w:r>
@@ -3675,13 +3791,13 @@
     </w:p>
     <w:p>
       <w:pPr>
-        <w:pStyle w:val="Heading3"/>
-      </w:pPr>
-      <w:bookmarkStart w:id="11" w:name="_Toc475795196"/>
+        <w:pStyle w:val="Titre3"/>
+      </w:pPr>
+      <w:bookmarkStart w:id="12" w:name="_Toc475795196"/>
       <w:r>
         <w:t>Load key</w:t>
       </w:r>
-      <w:bookmarkEnd w:id="11"/>
+      <w:bookmarkEnd w:id="12"/>
     </w:p>
     <w:p>
       <w:r>
@@ -3690,13 +3806,13 @@
     </w:p>
     <w:p>
       <w:pPr>
-        <w:pStyle w:val="Heading3"/>
-      </w:pPr>
-      <w:bookmarkStart w:id="12" w:name="_Toc475795197"/>
+        <w:pStyle w:val="Titre3"/>
+      </w:pPr>
+      <w:bookmarkStart w:id="13" w:name="_Toc475795197"/>
       <w:r>
         <w:t>Encode</w:t>
       </w:r>
-      <w:bookmarkEnd w:id="12"/>
+      <w:bookmarkEnd w:id="13"/>
     </w:p>
     <w:p>
       <w:r>
@@ -3705,13 +3821,13 @@
     </w:p>
     <w:p>
       <w:pPr>
-        <w:pStyle w:val="Heading3"/>
-      </w:pPr>
-      <w:bookmarkStart w:id="13" w:name="_Toc475795198"/>
+        <w:pStyle w:val="Titre3"/>
+      </w:pPr>
+      <w:bookmarkStart w:id="14" w:name="_Toc475795198"/>
       <w:r>
         <w:t>Decode</w:t>
       </w:r>
-      <w:bookmarkEnd w:id="13"/>
+      <w:bookmarkEnd w:id="14"/>
     </w:p>
     <w:p>
       <w:r>
@@ -3720,49 +3836,67 @@
     </w:p>
     <w:p>
       <w:pPr>
-        <w:pStyle w:val="Heading3"/>
-      </w:pPr>
-      <w:bookmarkStart w:id="14" w:name="_Toc475795199"/>
+        <w:pStyle w:val="Titre3"/>
+      </w:pPr>
+      <w:bookmarkStart w:id="15" w:name="_Toc475795199"/>
       <w:r>
         <w:t>Generate Key</w:t>
       </w:r>
-      <w:bookmarkEnd w:id="14"/>
+      <w:bookmarkEnd w:id="15"/>
     </w:p>
     <w:p>
       <w:r>
         <w:t xml:space="preserve">Generate and download a new key to cipher the file content. The name of the key is </w:t>
       </w:r>
-    </w:p>
-    <w:p>
-      <w:pPr>
-        <w:pStyle w:val="Heading3"/>
+      <w:r>
+        <w:t>“</w:t>
+      </w:r>
+      <w:r>
+        <w:t>key_Sun Feb 26 2017 16-28-42 GMT+0100 (Paris, Madrid)</w:t>
+      </w:r>
+      <w:r>
+        <w:t>”</w:t>
+      </w:r>
+    </w:p>
+    <w:p>
+      <w:pPr>
+        <w:pStyle w:val="Titre3"/>
       </w:pPr>
       <w:r>
         <w:t xml:space="preserve"> </w:t>
       </w:r>
-      <w:bookmarkStart w:id="15" w:name="_Toc475795200"/>
+      <w:bookmarkStart w:id="16" w:name="_Toc475795200"/>
       <w:r>
         <w:t>Download File</w:t>
       </w:r>
-      <w:bookmarkEnd w:id="15"/>
+      <w:bookmarkEnd w:id="16"/>
     </w:p>
     <w:p>
       <w:r>
         <w:t>Download the json editor content to the local computer</w:t>
       </w:r>
-    </w:p>
-    <w:p>
-      <w:pPr>
-        <w:pStyle w:val="Heading2"/>
+      <w:r>
+        <w:t>. The name of the file is: “</w:t>
+      </w:r>
+      <w:r>
+        <w:t>file_Sun Feb 26 2017 16-29-50 GMT+0100 (Paris, Madrid)</w:t>
+      </w:r>
+      <w:r>
+        <w:t>”</w:t>
+      </w:r>
+    </w:p>
+    <w:p>
+      <w:pPr>
+        <w:pStyle w:val="Titre2"/>
       </w:pPr>
       <w:r>
         <w:t xml:space="preserve"> </w:t>
       </w:r>
-      <w:bookmarkStart w:id="16" w:name="_Toc475795201"/>
+      <w:bookmarkStart w:id="17" w:name="_Toc475795201"/>
       <w:r>
         <w:t>“File to execute” Panel</w:t>
       </w:r>
-      <w:bookmarkEnd w:id="16"/>
+      <w:bookmarkEnd w:id="17"/>
     </w:p>
     <w:p>
       <w:r>
@@ -3771,7 +3905,7 @@
     </w:p>
     <w:p>
       <w:pPr>
-        <w:pStyle w:val="ListParagraph"/>
+        <w:pStyle w:val="Paragraphedeliste"/>
         <w:numPr>
           <w:ilvl w:val="0"/>
           <w:numId w:val="11"/>
@@ -3783,7 +3917,7 @@
     </w:p>
     <w:p>
       <w:pPr>
-        <w:pStyle w:val="ListParagraph"/>
+        <w:pStyle w:val="Paragraphedeliste"/>
         <w:numPr>
           <w:ilvl w:val="0"/>
           <w:numId w:val="11"/>
@@ -3795,7 +3929,7 @@
     </w:p>
     <w:p>
       <w:pPr>
-        <w:pStyle w:val="ListParagraph"/>
+        <w:pStyle w:val="Paragraphedeliste"/>
         <w:numPr>
           <w:ilvl w:val="0"/>
           <w:numId w:val="11"/>
@@ -3807,13 +3941,13 @@
     </w:p>
     <w:p>
       <w:pPr>
-        <w:pStyle w:val="Heading3"/>
-      </w:pPr>
-      <w:bookmarkStart w:id="17" w:name="_Toc475795202"/>
+        <w:pStyle w:val="Titre3"/>
+      </w:pPr>
+      <w:bookmarkStart w:id="18" w:name="_Toc475795202"/>
       <w:r>
         <w:t>Hide/show JavaScript Editor</w:t>
       </w:r>
-      <w:bookmarkEnd w:id="17"/>
+      <w:bookmarkEnd w:id="18"/>
     </w:p>
     <w:p>
       <w:r>
@@ -3828,13 +3962,13 @@
     </w:p>
     <w:p>
       <w:pPr>
-        <w:pStyle w:val="Heading3"/>
-      </w:pPr>
-      <w:bookmarkStart w:id="18" w:name="_Toc475795203"/>
+        <w:pStyle w:val="Titre3"/>
+      </w:pPr>
+      <w:bookmarkStart w:id="19" w:name="_Toc475795203"/>
       <w:r>
         <w:t>Input File to execute</w:t>
       </w:r>
-      <w:bookmarkEnd w:id="18"/>
+      <w:bookmarkEnd w:id="19"/>
     </w:p>
     <w:p>
       <w:r>
@@ -3843,13 +3977,13 @@
     </w:p>
     <w:p>
       <w:pPr>
-        <w:pStyle w:val="Heading3"/>
-      </w:pPr>
-      <w:bookmarkStart w:id="19" w:name="_Toc475795204"/>
+        <w:pStyle w:val="Titre3"/>
+      </w:pPr>
+      <w:bookmarkStart w:id="20" w:name="_Toc475795204"/>
       <w:r>
         <w:t>Execute code</w:t>
       </w:r>
-      <w:bookmarkEnd w:id="19"/>
+      <w:bookmarkEnd w:id="20"/>
     </w:p>
     <w:p>
       <w:r>
@@ -3860,7 +3994,9 @@
       <w:r>
         <w:rPr>
           <w:noProof/>
+          <w:lang w:val="fr-FR" w:eastAsia="fr-FR"/>
         </w:rPr>
+        <w:lastRenderedPageBreak/>
         <w:drawing>
           <wp:inline distT="0" distB="0" distL="0" distR="0" wp14:anchorId="5DCA5A87" wp14:editId="3AAF0CDB">
             <wp:extent cx="5379085" cy="3345867"/>
@@ -3913,14 +4049,14 @@
     </w:p>
     <w:p>
       <w:pPr>
-        <w:pStyle w:val="Heading1"/>
-      </w:pPr>
-      <w:bookmarkStart w:id="20" w:name="_Toc475795205"/>
+        <w:pStyle w:val="Titre1"/>
+      </w:pPr>
+      <w:bookmarkStart w:id="21" w:name="_Toc475795205"/>
       <w:r>
         <w:lastRenderedPageBreak/>
         <w:t>Ciphering marimekko source file</w:t>
       </w:r>
-      <w:bookmarkEnd w:id="20"/>
+      <w:bookmarkEnd w:id="21"/>
     </w:p>
     <w:p>
       <w:r>
@@ -3929,17 +4065,17 @@
     </w:p>
     <w:p>
       <w:pPr>
-        <w:pStyle w:val="Heading2"/>
-      </w:pPr>
-      <w:bookmarkStart w:id="21" w:name="_Toc475795206"/>
+        <w:pStyle w:val="Titre2"/>
+      </w:pPr>
+      <w:bookmarkStart w:id="22" w:name="_Toc475795206"/>
       <w:r>
         <w:t>Ciphering workflow</w:t>
       </w:r>
-      <w:bookmarkEnd w:id="21"/>
-    </w:p>
-    <w:p>
-      <w:pPr>
-        <w:pStyle w:val="ListParagraph"/>
+      <w:bookmarkEnd w:id="22"/>
+    </w:p>
+    <w:p>
+      <w:pPr>
+        <w:pStyle w:val="Paragraphedeliste"/>
         <w:numPr>
           <w:ilvl w:val="0"/>
           <w:numId w:val="13"/>
@@ -3951,7 +4087,7 @@
     </w:p>
     <w:p>
       <w:pPr>
-        <w:pStyle w:val="ListParagraph"/>
+        <w:pStyle w:val="Paragraphedeliste"/>
         <w:numPr>
           <w:ilvl w:val="0"/>
           <w:numId w:val="13"/>
@@ -3963,7 +4099,7 @@
     </w:p>
     <w:p>
       <w:pPr>
-        <w:pStyle w:val="ListParagraph"/>
+        <w:pStyle w:val="Paragraphedeliste"/>
         <w:numPr>
           <w:ilvl w:val="0"/>
           <w:numId w:val="13"/>
@@ -3975,7 +4111,7 @@
     </w:p>
     <w:p>
       <w:pPr>
-        <w:pStyle w:val="ListParagraph"/>
+        <w:pStyle w:val="Paragraphedeliste"/>
         <w:numPr>
           <w:ilvl w:val="0"/>
           <w:numId w:val="13"/>
@@ -3987,7 +4123,7 @@
     </w:p>
     <w:p>
       <w:pPr>
-        <w:pStyle w:val="ListParagraph"/>
+        <w:pStyle w:val="Paragraphedeliste"/>
         <w:numPr>
           <w:ilvl w:val="0"/>
           <w:numId w:val="13"/>
@@ -4004,17 +4140,17 @@
     </w:p>
     <w:p>
       <w:pPr>
-        <w:pStyle w:val="Heading2"/>
-      </w:pPr>
-      <w:bookmarkStart w:id="22" w:name="_Toc475795207"/>
+        <w:pStyle w:val="Titre2"/>
+      </w:pPr>
+      <w:bookmarkStart w:id="23" w:name="_Toc475795207"/>
       <w:r>
         <w:t>Deciphering workflow</w:t>
       </w:r>
-      <w:bookmarkEnd w:id="22"/>
-    </w:p>
-    <w:p>
-      <w:pPr>
-        <w:pStyle w:val="ListParagraph"/>
+      <w:bookmarkEnd w:id="23"/>
+    </w:p>
+    <w:p>
+      <w:pPr>
+        <w:pStyle w:val="Paragraphedeliste"/>
         <w:numPr>
           <w:ilvl w:val="0"/>
           <w:numId w:val="15"/>
@@ -4029,7 +4165,7 @@
     </w:p>
     <w:p>
       <w:pPr>
-        <w:pStyle w:val="ListParagraph"/>
+        <w:pStyle w:val="Paragraphedeliste"/>
         <w:numPr>
           <w:ilvl w:val="0"/>
           <w:numId w:val="15"/>
@@ -4044,7 +4180,7 @@
     </w:p>
     <w:p>
       <w:pPr>
-        <w:pStyle w:val="ListParagraph"/>
+        <w:pStyle w:val="Paragraphedeliste"/>
         <w:numPr>
           <w:ilvl w:val="0"/>
           <w:numId w:val="15"/>
@@ -4061,12 +4197,7 @@
     </w:p>
     <w:p>
       <w:r>
-        <w:t>WARNING: before using the JavaScript json-marimekko to PowerPoint macro, on needs to decipher the json content.</w:t>
-      </w:r>
-      <w:bookmarkStart w:id="23" w:name="_GoBack"/>
-      <w:bookmarkEnd w:id="23"/>
-      <w:r>
-        <w:t xml:space="preserve">  </w:t>
+        <w:t xml:space="preserve">WARNING: before using the JavaScript json-marimekko to PowerPoint macro, on needs to decipher the json content.  </w:t>
       </w:r>
     </w:p>
     <w:sectPr>
@@ -4121,11 +4252,12 @@
     <w:sdtContent>
       <w:p>
         <w:pPr>
-          <w:pStyle w:val="Footer"/>
+          <w:pStyle w:val="Pieddepage"/>
         </w:pPr>
         <w:r>
           <w:rPr>
             <w:noProof/>
+            <w:lang w:val="fr-FR" w:eastAsia="fr-FR"/>
           </w:rPr>
           <mc:AlternateContent>
             <mc:Choice Requires="wpg">
@@ -4227,7 +4359,7 @@
                             <w:txbxContent>
                               <w:p>
                                 <w:pPr>
-                                  <w:pStyle w:val="Footer"/>
+                                  <w:pStyle w:val="Pieddepage"/>
                                   <w:jc w:val="center"/>
                                   <w:rPr>
                                     <w:sz w:val="16"/>
@@ -4250,7 +4382,7 @@
                                     <w:szCs w:val="16"/>
                                     <w:lang w:val="fr-FR"/>
                                   </w:rPr>
-                                  <w:t>7</w:t>
+                                  <w:t>8</w:t>
                                 </w:r>
                                 <w:r>
                                   <w:rPr>
@@ -4291,7 +4423,7 @@
                       <w:txbxContent>
                         <w:p>
                           <w:pPr>
-                            <w:pStyle w:val="Footer"/>
+                            <w:pStyle w:val="Pieddepage"/>
                             <w:jc w:val="center"/>
                             <w:rPr>
                               <w:sz w:val="16"/>
@@ -4314,7 +4446,7 @@
                               <w:szCs w:val="16"/>
                               <w:lang w:val="fr-FR"/>
                             </w:rPr>
-                            <w:t>7</w:t>
+                            <w:t>8</w:t>
                           </w:r>
                           <w:r>
                             <w:rPr>
@@ -6398,11 +6530,11 @@
       <w:lang w:val="en-US"/>
     </w:rPr>
   </w:style>
-  <w:style w:type="paragraph" w:styleId="Heading1">
+  <w:style w:type="paragraph" w:styleId="Titre1">
     <w:name w:val="heading 1"/>
     <w:basedOn w:val="Normal"/>
     <w:next w:val="Normal"/>
-    <w:link w:val="Heading1Char"/>
+    <w:link w:val="Titre1Car"/>
     <w:uiPriority w:val="9"/>
     <w:qFormat/>
     <w:rsid w:val="00CB5569"/>
@@ -6419,11 +6551,11 @@
       <w:szCs w:val="32"/>
     </w:rPr>
   </w:style>
-  <w:style w:type="paragraph" w:styleId="Heading2">
+  <w:style w:type="paragraph" w:styleId="Titre2">
     <w:name w:val="heading 2"/>
     <w:basedOn w:val="Normal"/>
     <w:next w:val="Normal"/>
-    <w:link w:val="Heading2Char"/>
+    <w:link w:val="Titre2Car"/>
     <w:uiPriority w:val="9"/>
     <w:unhideWhenUsed/>
     <w:qFormat/>
@@ -6441,11 +6573,11 @@
       <w:szCs w:val="26"/>
     </w:rPr>
   </w:style>
-  <w:style w:type="paragraph" w:styleId="Heading3">
+  <w:style w:type="paragraph" w:styleId="Titre3">
     <w:name w:val="heading 3"/>
     <w:basedOn w:val="Normal"/>
     <w:next w:val="Normal"/>
-    <w:link w:val="Heading3Char"/>
+    <w:link w:val="Titre3Car"/>
     <w:uiPriority w:val="9"/>
     <w:unhideWhenUsed/>
     <w:qFormat/>
@@ -6463,13 +6595,13 @@
       <w:szCs w:val="24"/>
     </w:rPr>
   </w:style>
-  <w:style w:type="character" w:default="1" w:styleId="DefaultParagraphFont">
+  <w:style w:type="character" w:default="1" w:styleId="Policepardfaut">
     <w:name w:val="Default Paragraph Font"/>
     <w:uiPriority w:val="1"/>
     <w:semiHidden/>
     <w:unhideWhenUsed/>
   </w:style>
-  <w:style w:type="table" w:default="1" w:styleId="TableNormal">
+  <w:style w:type="table" w:default="1" w:styleId="TableauNormal">
     <w:name w:val="Normal Table"/>
     <w:uiPriority w:val="99"/>
     <w:semiHidden/>
@@ -6484,16 +6616,16 @@
       </w:tblCellMar>
     </w:tblPr>
   </w:style>
-  <w:style w:type="numbering" w:default="1" w:styleId="NoList">
+  <w:style w:type="numbering" w:default="1" w:styleId="Aucuneliste">
     <w:name w:val="No List"/>
     <w:uiPriority w:val="99"/>
     <w:semiHidden/>
     <w:unhideWhenUsed/>
   </w:style>
-  <w:style w:type="character" w:customStyle="1" w:styleId="Heading1Char">
-    <w:name w:val="Heading 1 Char"/>
-    <w:basedOn w:val="DefaultParagraphFont"/>
-    <w:link w:val="Heading1"/>
+  <w:style w:type="character" w:customStyle="1" w:styleId="Titre1Car">
+    <w:name w:val="Titre 1 Car"/>
+    <w:basedOn w:val="Policepardfaut"/>
+    <w:link w:val="Titre1"/>
     <w:uiPriority w:val="9"/>
     <w:rsid w:val="00CB5569"/>
     <w:rPr>
@@ -6504,7 +6636,7 @@
       <w:lang w:val="en-US"/>
     </w:rPr>
   </w:style>
-  <w:style w:type="paragraph" w:styleId="ListParagraph">
+  <w:style w:type="paragraph" w:styleId="Paragraphedeliste">
     <w:name w:val="List Paragraph"/>
     <w:basedOn w:val="Normal"/>
     <w:uiPriority w:val="34"/>
@@ -6515,9 +6647,9 @@
       <w:contextualSpacing/>
     </w:pPr>
   </w:style>
-  <w:style w:type="character" w:styleId="Hyperlink">
+  <w:style w:type="character" w:styleId="Lienhypertexte">
     <w:name w:val="Hyperlink"/>
-    <w:basedOn w:val="DefaultParagraphFont"/>
+    <w:basedOn w:val="Policepardfaut"/>
     <w:uiPriority w:val="99"/>
     <w:unhideWhenUsed/>
     <w:rsid w:val="00CC5284"/>
@@ -6526,10 +6658,10 @@
       <w:u w:val="single"/>
     </w:rPr>
   </w:style>
-  <w:style w:type="character" w:customStyle="1" w:styleId="Heading2Char">
-    <w:name w:val="Heading 2 Char"/>
-    <w:basedOn w:val="DefaultParagraphFont"/>
-    <w:link w:val="Heading2"/>
+  <w:style w:type="character" w:customStyle="1" w:styleId="Titre2Car">
+    <w:name w:val="Titre 2 Car"/>
+    <w:basedOn w:val="Policepardfaut"/>
+    <w:link w:val="Titre2"/>
     <w:uiPriority w:val="9"/>
     <w:rsid w:val="00CC5284"/>
     <w:rPr>
@@ -6540,10 +6672,10 @@
       <w:lang w:val="en-US"/>
     </w:rPr>
   </w:style>
-  <w:style w:type="character" w:customStyle="1" w:styleId="Heading3Char">
-    <w:name w:val="Heading 3 Char"/>
-    <w:basedOn w:val="DefaultParagraphFont"/>
-    <w:link w:val="Heading3"/>
+  <w:style w:type="character" w:customStyle="1" w:styleId="Titre3Car">
+    <w:name w:val="Titre 3 Car"/>
+    <w:basedOn w:val="Policepardfaut"/>
+    <w:link w:val="Titre3"/>
     <w:uiPriority w:val="9"/>
     <w:rsid w:val="00756E03"/>
     <w:rPr>
@@ -6554,9 +6686,9 @@
       <w:lang w:val="en-US"/>
     </w:rPr>
   </w:style>
-  <w:style w:type="paragraph" w:styleId="TOCHeading">
+  <w:style w:type="paragraph" w:styleId="En-ttedetabledesmatires">
     <w:name w:val="TOC Heading"/>
-    <w:basedOn w:val="Heading1"/>
+    <w:basedOn w:val="Titre1"/>
     <w:next w:val="Normal"/>
     <w:uiPriority w:val="39"/>
     <w:unhideWhenUsed/>
@@ -6569,7 +6701,7 @@
       <w:lang w:val="fr-FR" w:eastAsia="fr-FR"/>
     </w:rPr>
   </w:style>
-  <w:style w:type="paragraph" w:styleId="TOC1">
+  <w:style w:type="paragraph" w:styleId="TM1">
     <w:name w:val="toc 1"/>
     <w:basedOn w:val="Normal"/>
     <w:next w:val="Normal"/>
@@ -6581,7 +6713,7 @@
       <w:spacing w:after="100"/>
     </w:pPr>
   </w:style>
-  <w:style w:type="paragraph" w:styleId="TOC2">
+  <w:style w:type="paragraph" w:styleId="TM2">
     <w:name w:val="toc 2"/>
     <w:basedOn w:val="Normal"/>
     <w:next w:val="Normal"/>
@@ -6594,7 +6726,7 @@
       <w:ind w:left="220"/>
     </w:pPr>
   </w:style>
-  <w:style w:type="paragraph" w:styleId="TOC3">
+  <w:style w:type="paragraph" w:styleId="TM3">
     <w:name w:val="toc 3"/>
     <w:basedOn w:val="Normal"/>
     <w:next w:val="Normal"/>
@@ -6607,9 +6739,9 @@
       <w:ind w:left="440"/>
     </w:pPr>
   </w:style>
-  <w:style w:type="paragraph" w:styleId="NoSpacing">
+  <w:style w:type="paragraph" w:styleId="Sansinterligne">
     <w:name w:val="No Spacing"/>
-    <w:link w:val="NoSpacingChar"/>
+    <w:link w:val="SansinterligneCar"/>
     <w:uiPriority w:val="1"/>
     <w:qFormat/>
     <w:rsid w:val="00AB4D33"/>
@@ -6621,10 +6753,10 @@
       <w:lang w:eastAsia="fr-FR"/>
     </w:rPr>
   </w:style>
-  <w:style w:type="character" w:customStyle="1" w:styleId="NoSpacingChar">
-    <w:name w:val="No Spacing Char"/>
-    <w:basedOn w:val="DefaultParagraphFont"/>
-    <w:link w:val="NoSpacing"/>
+  <w:style w:type="character" w:customStyle="1" w:styleId="SansinterligneCar">
+    <w:name w:val="Sans interligne Car"/>
+    <w:basedOn w:val="Policepardfaut"/>
+    <w:link w:val="Sansinterligne"/>
     <w:uiPriority w:val="1"/>
     <w:rsid w:val="00AB4D33"/>
     <w:rPr>
@@ -6632,10 +6764,10 @@
       <w:lang w:eastAsia="fr-FR"/>
     </w:rPr>
   </w:style>
-  <w:style w:type="paragraph" w:styleId="Header">
+  <w:style w:type="paragraph" w:styleId="En-tte">
     <w:name w:val="header"/>
     <w:basedOn w:val="Normal"/>
-    <w:link w:val="HeaderChar"/>
+    <w:link w:val="En-tteCar"/>
     <w:uiPriority w:val="99"/>
     <w:unhideWhenUsed/>
     <w:rsid w:val="00AB4D33"/>
@@ -6647,20 +6779,20 @@
       <w:spacing w:after="0" w:line="240" w:lineRule="auto"/>
     </w:pPr>
   </w:style>
-  <w:style w:type="character" w:customStyle="1" w:styleId="HeaderChar">
-    <w:name w:val="Header Char"/>
-    <w:basedOn w:val="DefaultParagraphFont"/>
-    <w:link w:val="Header"/>
+  <w:style w:type="character" w:customStyle="1" w:styleId="En-tteCar">
+    <w:name w:val="En-tête Car"/>
+    <w:basedOn w:val="Policepardfaut"/>
+    <w:link w:val="En-tte"/>
     <w:uiPriority w:val="99"/>
     <w:rsid w:val="00AB4D33"/>
     <w:rPr>
       <w:lang w:val="en-US"/>
     </w:rPr>
   </w:style>
-  <w:style w:type="paragraph" w:styleId="Footer">
+  <w:style w:type="paragraph" w:styleId="Pieddepage">
     <w:name w:val="footer"/>
     <w:basedOn w:val="Normal"/>
-    <w:link w:val="FooterChar"/>
+    <w:link w:val="PieddepageCar"/>
     <w:uiPriority w:val="99"/>
     <w:unhideWhenUsed/>
     <w:rsid w:val="00AB4D33"/>
@@ -6672,10 +6804,10 @@
       <w:spacing w:after="0" w:line="240" w:lineRule="auto"/>
     </w:pPr>
   </w:style>
-  <w:style w:type="character" w:customStyle="1" w:styleId="FooterChar">
-    <w:name w:val="Footer Char"/>
-    <w:basedOn w:val="DefaultParagraphFont"/>
-    <w:link w:val="Footer"/>
+  <w:style w:type="character" w:customStyle="1" w:styleId="PieddepageCar">
+    <w:name w:val="Pied de page Car"/>
+    <w:basedOn w:val="Policepardfaut"/>
+    <w:link w:val="Pieddepage"/>
     <w:uiPriority w:val="99"/>
     <w:rsid w:val="00AB4D33"/>
     <w:rPr>
@@ -6862,14 +6994,14 @@
     <w:charset w:val="00"/>
     <w:family w:val="roman"/>
     <w:pitch w:val="variable"/>
-    <w:sig w:usb0="E0002EFF" w:usb1="C000785B" w:usb2="00000009" w:usb3="00000000" w:csb0="000001FF" w:csb1="00000000"/>
+    <w:sig w:usb0="E0002AFF" w:usb1="C0007841" w:usb2="00000009" w:usb3="00000000" w:csb0="000001FF" w:csb1="00000000"/>
   </w:font>
   <w:font w:name="Calibri Light">
     <w:panose1 w:val="020F0302020204030204"/>
     <w:charset w:val="00"/>
     <w:family w:val="swiss"/>
     <w:pitch w:val="variable"/>
-    <w:sig w:usb0="E0002AFF" w:usb1="C000247B" w:usb2="00000009" w:usb3="00000000" w:csb0="000001FF" w:csb1="00000000"/>
+    <w:sig w:usb0="A00002EF" w:usb1="4000207B" w:usb2="00000000" w:usb3="00000000" w:csb0="0000019F" w:csb1="00000000"/>
   </w:font>
   <w:font w:name="Wingdings">
     <w:panose1 w:val="05000000000000000000"/>
@@ -6883,14 +7015,14 @@
     <w:charset w:val="00"/>
     <w:family w:val="modern"/>
     <w:pitch w:val="fixed"/>
-    <w:sig w:usb0="E0002EFF" w:usb1="C0007843" w:usb2="00000009" w:usb3="00000000" w:csb0="000001FF" w:csb1="00000000"/>
+    <w:sig w:usb0="E0002AFF" w:usb1="C0007843" w:usb2="00000009" w:usb3="00000000" w:csb0="000001FF" w:csb1="00000000"/>
   </w:font>
   <w:font w:name="Calibri">
     <w:panose1 w:val="020F0502020204030204"/>
     <w:charset w:val="00"/>
     <w:family w:val="swiss"/>
     <w:pitch w:val="variable"/>
-    <w:sig w:usb0="E0002AFF" w:usb1="C000247B" w:usb2="00000009" w:usb3="00000000" w:csb0="000001FF" w:csb1="00000000"/>
+    <w:sig w:usb0="E10002FF" w:usb1="4000ACFF" w:usb2="00000009" w:usb3="00000000" w:csb0="0000019F" w:csb1="00000000"/>
   </w:font>
 </w:fonts>
 </file>
@@ -6915,6 +7047,7 @@
     <w:rsid w:val="0076460F"/>
     <w:rsid w:val="00B52285"/>
     <w:rsid w:val="00BB4CAC"/>
+    <w:rsid w:val="00ED0A55"/>
   </w:rsids>
   <m:mathPr>
     <m:mathFont m:val="Cambria Math"/>
@@ -6931,8 +7064,8 @@
   </m:mathPr>
   <w:themeFontLang w:val="fr-FR"/>
   <w:clrSchemeMapping w:bg1="light1" w:t1="dark1" w:bg2="light2" w:t2="dark2" w:accent1="accent1" w:accent2="accent2" w:accent3="accent3" w:accent4="accent4" w:accent5="accent5" w:accent6="accent6" w:hyperlink="hyperlink" w:followedHyperlink="followedHyperlink"/>
-  <w:decimalSymbol w:val="."/>
-  <w:listSeparator w:val=","/>
+  <w:decimalSymbol w:val=","/>
+  <w:listSeparator w:val=";"/>
   <w15:chartTrackingRefBased/>
 </w:settings>
 </file>
@@ -7332,13 +7465,13 @@
     <w:name w:val="Normal"/>
     <w:qFormat/>
   </w:style>
-  <w:style w:type="character" w:default="1" w:styleId="DefaultParagraphFont">
+  <w:style w:type="character" w:default="1" w:styleId="Policepardfaut">
     <w:name w:val="Default Paragraph Font"/>
     <w:uiPriority w:val="1"/>
     <w:semiHidden/>
     <w:unhideWhenUsed/>
   </w:style>
-  <w:style w:type="table" w:default="1" w:styleId="TableNormal">
+  <w:style w:type="table" w:default="1" w:styleId="TableauNormal">
     <w:name w:val="Normal Table"/>
     <w:uiPriority w:val="99"/>
     <w:semiHidden/>
@@ -7353,7 +7486,7 @@
       </w:tblCellMar>
     </w:tblPr>
   </w:style>
-  <w:style w:type="numbering" w:default="1" w:styleId="NoList">
+  <w:style w:type="numbering" w:default="1" w:styleId="Aucuneliste">
     <w:name w:val="No List"/>
     <w:uiPriority w:val="99"/>
     <w:semiHidden/>
@@ -7674,7 +7807,7 @@
 </file>
 
 <file path=customXml/itemProps2.xml><?xml version="1.0" encoding="utf-8"?>
-<ds:datastoreItem xmlns:ds="http://schemas.openxmlformats.org/officeDocument/2006/customXml" ds:itemID="{5C9B8534-FCCD-4F29-9E71-6AED432BA9DE}">
+<ds:datastoreItem xmlns:ds="http://schemas.openxmlformats.org/officeDocument/2006/customXml" ds:itemID="{3CFF1AFD-A04B-4B3B-BE85-2A6D40B061A6}">
   <ds:schemaRefs>
     <ds:schemaRef ds:uri="http://schemas.openxmlformats.org/officeDocument/2006/bibliography"/>
   </ds:schemaRefs>

</xml_diff>